<commit_message>
Add exercises for rare letters Add resembling letters list
</commit_message>
<xml_diff>
--- a/_aux/letters_similarity_matrix.docx
+++ b/_aux/letters_similarity_matrix.docx
@@ -938,7 +938,7 @@
           <w:rFonts w:ascii="Sylfaen_bechduri_khutsuri" w:hAnsi="Sylfaen_bechduri_khutsuri"/>
           <w:sz w:val="36"/>
           <w:szCs w:val="36"/>
-          <w:highlight w:val="yellow"/>
+          <w:highlight w:val="cyan"/>
         </w:rPr>
         <w:t>ⴇⴊ</w:t>
       </w:r>
@@ -1269,7 +1269,7 @@
           <w:rFonts w:ascii="Sylfaen_bechduri_khutsuri" w:hAnsi="Sylfaen_bechduri_khutsuri"/>
           <w:sz w:val="36"/>
           <w:szCs w:val="36"/>
-          <w:highlight w:val="yellow"/>
+          <w:highlight w:val="cyan"/>
         </w:rPr>
         <w:t>ⴑⴙ</w:t>
       </w:r>
@@ -1945,7 +1945,7 @@
           <w:rFonts w:ascii="Sylfaen_bechduri_khutsuri" w:hAnsi="Sylfaen_bechduri_khutsuri"/>
           <w:sz w:val="36"/>
           <w:szCs w:val="36"/>
-          <w:highlight w:val="yellow"/>
+          <w:highlight w:val="cyan"/>
         </w:rPr>
         <w:t>ⴍⴓ</w:t>
       </w:r>
@@ -2357,7 +2357,7 @@
           <w:rFonts w:ascii="Sylfaen_bechduri_khutsuri" w:hAnsi="Sylfaen_bechduri_khutsuri"/>
           <w:sz w:val="36"/>
           <w:szCs w:val="36"/>
-          <w:highlight w:val="yellow"/>
+          <w:highlight w:val="cyan"/>
         </w:rPr>
         <w:t>ⴄⴅ</w:t>
       </w:r>
@@ -5876,14 +5876,11 @@
           <w:szCs w:val="36"/>
         </w:rPr>
       </w:pPr>
-      <w:bookmarkStart w:id="0" w:name="_GoBack"/>
-      <w:bookmarkEnd w:id="0"/>
-      <w:r>
-        <w:rPr>
-          <w:rFonts w:ascii="Sylfaen_bechduri_khutsuri" w:hAnsi="Sylfaen_bechduri_khutsuri"/>
-          <w:sz w:val="36"/>
-          <w:szCs w:val="36"/>
-          <w:highlight w:val="yellow"/>
+      <w:r>
+        <w:rPr>
+          <w:rFonts w:ascii="Sylfaen_bechduri_khutsuri" w:hAnsi="Sylfaen_bechduri_khutsuri"/>
+          <w:sz w:val="36"/>
+          <w:szCs w:val="36"/>
         </w:rPr>
         <w:lastRenderedPageBreak/>
         <w:t>რ</w:t>
@@ -5967,6 +5964,14 @@
           <w:szCs w:val="36"/>
         </w:rPr>
         <w:tab/>
+      </w:r>
+      <w:r>
+        <w:rPr>
+          <w:rFonts w:ascii="Sylfaen_bechduri_khutsuri" w:hAnsi="Sylfaen_bechduri_khutsuri"/>
+          <w:sz w:val="36"/>
+          <w:szCs w:val="36"/>
+          <w:highlight w:val="yellow"/>
+        </w:rPr>
         <w:t>ⴐⴛ</w:t>
       </w:r>
       <w:r>
@@ -6542,6 +6547,14 @@
           <w:szCs w:val="36"/>
         </w:rPr>
         <w:tab/>
+      </w:r>
+      <w:r>
+        <w:rPr>
+          <w:rFonts w:ascii="Sylfaen_bechduri_khutsuri" w:hAnsi="Sylfaen_bechduri_khutsuri"/>
+          <w:sz w:val="36"/>
+          <w:szCs w:val="36"/>
+          <w:highlight w:val="yellow"/>
+        </w:rPr>
         <w:t>ⴙⴡ</w:t>
       </w:r>
       <w:r>
@@ -6703,6 +6716,14 @@
           <w:szCs w:val="36"/>
         </w:rPr>
         <w:tab/>
+      </w:r>
+      <w:r>
+        <w:rPr>
+          <w:rFonts w:ascii="Sylfaen_bechduri_khutsuri" w:hAnsi="Sylfaen_bechduri_khutsuri"/>
+          <w:sz w:val="36"/>
+          <w:szCs w:val="36"/>
+          <w:highlight w:val="yellow"/>
+        </w:rPr>
         <w:t>ⴁⴘ</w:t>
       </w:r>
       <w:r>
@@ -6874,6 +6895,14 @@
           <w:szCs w:val="36"/>
         </w:rPr>
         <w:tab/>
+      </w:r>
+      <w:r>
+        <w:rPr>
+          <w:rFonts w:ascii="Sylfaen_bechduri_khutsuri" w:hAnsi="Sylfaen_bechduri_khutsuri"/>
+          <w:sz w:val="36"/>
+          <w:szCs w:val="36"/>
+          <w:highlight w:val="yellow"/>
+        </w:rPr>
         <w:t>ⴁⴝ</w:t>
       </w:r>
       <w:r>
@@ -7511,6 +7540,14 @@
           <w:szCs w:val="36"/>
         </w:rPr>
         <w:tab/>
+      </w:r>
+      <w:r>
+        <w:rPr>
+          <w:rFonts w:ascii="Sylfaen_bechduri_khutsuri" w:hAnsi="Sylfaen_bechduri_khutsuri"/>
+          <w:sz w:val="36"/>
+          <w:szCs w:val="36"/>
+          <w:highlight w:val="cyan"/>
+        </w:rPr>
         <w:t>ⴖⴊ</w:t>
       </w:r>
       <w:r>
@@ -7538,6 +7575,14 @@
           <w:szCs w:val="36"/>
         </w:rPr>
         <w:tab/>
+      </w:r>
+      <w:r>
+        <w:rPr>
+          <w:rFonts w:ascii="Sylfaen_bechduri_khutsuri" w:hAnsi="Sylfaen_bechduri_khutsuri"/>
+          <w:sz w:val="36"/>
+          <w:szCs w:val="36"/>
+          <w:highlight w:val="yellow"/>
+        </w:rPr>
         <w:t>ⴖⴎ</w:t>
       </w:r>
       <w:r>
@@ -7610,6 +7655,14 @@
           <w:szCs w:val="36"/>
         </w:rPr>
         <w:tab/>
+      </w:r>
+      <w:r>
+        <w:rPr>
+          <w:rFonts w:ascii="Sylfaen_bechduri_khutsuri" w:hAnsi="Sylfaen_bechduri_khutsuri"/>
+          <w:sz w:val="36"/>
+          <w:szCs w:val="36"/>
+          <w:highlight w:val="cyan"/>
+        </w:rPr>
         <w:t>ⴖⴠ</w:t>
       </w:r>
       <w:r>
@@ -7870,6 +7923,14 @@
           <w:szCs w:val="36"/>
         </w:rPr>
         <w:tab/>
+      </w:r>
+      <w:r>
+        <w:rPr>
+          <w:rFonts w:ascii="Sylfaen_bechduri_khutsuri" w:hAnsi="Sylfaen_bechduri_khutsuri"/>
+          <w:sz w:val="36"/>
+          <w:szCs w:val="36"/>
+          <w:highlight w:val="cyan"/>
+        </w:rPr>
         <w:t>ⴊⴖ</w:t>
       </w:r>
       <w:r>
@@ -7969,6 +8030,14 @@
           <w:szCs w:val="36"/>
         </w:rPr>
         <w:tab/>
+      </w:r>
+      <w:r>
+        <w:rPr>
+          <w:rFonts w:ascii="Sylfaen_bechduri_khutsuri" w:hAnsi="Sylfaen_bechduri_khutsuri"/>
+          <w:sz w:val="36"/>
+          <w:szCs w:val="36"/>
+          <w:highlight w:val="yellow"/>
+        </w:rPr>
         <w:t>ⴊⴠ</w:t>
       </w:r>
       <w:r>
@@ -8211,6 +8280,14 @@
           <w:szCs w:val="36"/>
         </w:rPr>
         <w:tab/>
+      </w:r>
+      <w:r>
+        <w:rPr>
+          <w:rFonts w:ascii="Sylfaen_bechduri_khutsuri" w:hAnsi="Sylfaen_bechduri_khutsuri"/>
+          <w:sz w:val="36"/>
+          <w:szCs w:val="36"/>
+          <w:highlight w:val="yellow"/>
+        </w:rPr>
         <w:t>ⴗⴁ</w:t>
       </w:r>
       <w:r>
@@ -8247,6 +8324,14 @@
           <w:szCs w:val="36"/>
         </w:rPr>
         <w:tab/>
+      </w:r>
+      <w:r>
+        <w:rPr>
+          <w:rFonts w:ascii="Sylfaen_bechduri_khutsuri" w:hAnsi="Sylfaen_bechduri_khutsuri"/>
+          <w:sz w:val="36"/>
+          <w:szCs w:val="36"/>
+          <w:highlight w:val="yellow"/>
+        </w:rPr>
         <w:t>ⴗⴏ</w:t>
       </w:r>
       <w:r>
@@ -8355,6 +8440,14 @@
           <w:szCs w:val="36"/>
         </w:rPr>
         <w:tab/>
+      </w:r>
+      <w:r>
+        <w:rPr>
+          <w:rFonts w:ascii="Sylfaen_bechduri_khutsuri" w:hAnsi="Sylfaen_bechduri_khutsuri"/>
+          <w:sz w:val="36"/>
+          <w:szCs w:val="36"/>
+          <w:highlight w:val="yellow"/>
+        </w:rPr>
         <w:t>ⴗⴣ</w:t>
       </w:r>
       <w:r>
@@ -8606,6 +8699,14 @@
           <w:szCs w:val="36"/>
         </w:rPr>
         <w:tab/>
+      </w:r>
+      <w:r>
+        <w:rPr>
+          <w:rFonts w:ascii="Sylfaen_bechduri_khutsuri" w:hAnsi="Sylfaen_bechduri_khutsuri"/>
+          <w:sz w:val="36"/>
+          <w:szCs w:val="36"/>
+          <w:highlight w:val="yellow"/>
+        </w:rPr>
         <w:t>ⴏⴗ</w:t>
       </w:r>
       <w:r>
@@ -8714,6 +8815,14 @@
           <w:szCs w:val="36"/>
         </w:rPr>
         <w:tab/>
+      </w:r>
+      <w:r>
+        <w:rPr>
+          <w:rFonts w:ascii="Sylfaen_bechduri_khutsuri" w:hAnsi="Sylfaen_bechduri_khutsuri"/>
+          <w:sz w:val="36"/>
+          <w:szCs w:val="36"/>
+          <w:highlight w:val="yellow"/>
+        </w:rPr>
         <w:t>ⴏⴣ</w:t>
       </w:r>
       <w:r>
@@ -8948,6 +9057,14 @@
           <w:szCs w:val="36"/>
         </w:rPr>
         <w:tab/>
+      </w:r>
+      <w:r>
+        <w:rPr>
+          <w:rFonts w:ascii="Sylfaen_bechduri_khutsuri" w:hAnsi="Sylfaen_bechduri_khutsuri"/>
+          <w:sz w:val="36"/>
+          <w:szCs w:val="36"/>
+          <w:highlight w:val="yellow"/>
+        </w:rPr>
         <w:t>ⴎⴖ</w:t>
       </w:r>
       <w:r>
@@ -9881,6 +9998,14 @@
           <w:szCs w:val="36"/>
         </w:rPr>
         <w:tab/>
+      </w:r>
+      <w:r>
+        <w:rPr>
+          <w:rFonts w:ascii="Sylfaen_bechduri_khutsuri" w:hAnsi="Sylfaen_bechduri_khutsuri"/>
+          <w:sz w:val="36"/>
+          <w:szCs w:val="36"/>
+          <w:highlight w:val="yellow"/>
+        </w:rPr>
         <w:t>ⴚⴞ</w:t>
       </w:r>
       <w:r>
@@ -10088,6 +10213,14 @@
           <w:szCs w:val="36"/>
         </w:rPr>
         <w:tab/>
+      </w:r>
+      <w:r>
+        <w:rPr>
+          <w:rFonts w:ascii="Sylfaen_bechduri_khutsuri" w:hAnsi="Sylfaen_bechduri_khutsuri"/>
+          <w:sz w:val="36"/>
+          <w:szCs w:val="36"/>
+          <w:highlight w:val="yellow"/>
+        </w:rPr>
         <w:t>ⴚⴒ</w:t>
       </w:r>
       <w:r>
@@ -10240,6 +10373,14 @@
           <w:szCs w:val="36"/>
         </w:rPr>
         <w:tab/>
+      </w:r>
+      <w:r>
+        <w:rPr>
+          <w:rFonts w:ascii="Sylfaen_bechduri_khutsuri" w:hAnsi="Sylfaen_bechduri_khutsuri"/>
+          <w:sz w:val="36"/>
+          <w:szCs w:val="36"/>
+          <w:highlight w:val="yellow"/>
+        </w:rPr>
         <w:t>ⴒⴞ</w:t>
       </w:r>
       <w:r>
@@ -10447,6 +10588,14 @@
           <w:szCs w:val="36"/>
         </w:rPr>
         <w:tab/>
+      </w:r>
+      <w:r>
+        <w:rPr>
+          <w:rFonts w:ascii="Sylfaen_bechduri_khutsuri" w:hAnsi="Sylfaen_bechduri_khutsuri"/>
+          <w:sz w:val="36"/>
+          <w:szCs w:val="36"/>
+          <w:highlight w:val="yellow"/>
+        </w:rPr>
         <w:t>ⴒⴚ</w:t>
       </w:r>
       <w:r>
@@ -11012,6 +11161,14 @@
           <w:szCs w:val="36"/>
         </w:rPr>
         <w:tab/>
+      </w:r>
+      <w:r>
+        <w:rPr>
+          <w:rFonts w:ascii="Sylfaen_bechduri_khutsuri" w:hAnsi="Sylfaen_bechduri_khutsuri"/>
+          <w:sz w:val="36"/>
+          <w:szCs w:val="36"/>
+          <w:highlight w:val="yellow"/>
+        </w:rPr>
         <w:t>ⴝⴘ</w:t>
       </w:r>
       <w:r>
@@ -11084,6 +11241,14 @@
           <w:szCs w:val="36"/>
         </w:rPr>
         <w:tab/>
+      </w:r>
+      <w:r>
+        <w:rPr>
+          <w:rFonts w:ascii="Sylfaen_bechduri_khutsuri" w:hAnsi="Sylfaen_bechduri_khutsuri"/>
+          <w:sz w:val="36"/>
+          <w:szCs w:val="36"/>
+          <w:highlight w:val="yellow"/>
+        </w:rPr>
         <w:t>ⴝⴁ</w:t>
       </w:r>
       <w:r>
@@ -11821,6 +11986,14 @@
           <w:szCs w:val="36"/>
         </w:rPr>
         <w:tab/>
+      </w:r>
+      <w:r>
+        <w:rPr>
+          <w:rFonts w:ascii="Sylfaen_bechduri_khutsuri" w:hAnsi="Sylfaen_bechduri_khutsuri"/>
+          <w:sz w:val="36"/>
+          <w:szCs w:val="36"/>
+          <w:highlight w:val="cyan"/>
+        </w:rPr>
         <w:t>ⴠⴖ</w:t>
       </w:r>
       <w:r>
@@ -11830,8 +12003,18 @@
           <w:szCs w:val="36"/>
         </w:rPr>
         <w:tab/>
+      </w:r>
+      <w:bookmarkStart w:id="0" w:name="_GoBack"/>
+      <w:r>
+        <w:rPr>
+          <w:rFonts w:ascii="Sylfaen_bechduri_khutsuri" w:hAnsi="Sylfaen_bechduri_khutsuri"/>
+          <w:sz w:val="36"/>
+          <w:szCs w:val="36"/>
+          <w:highlight w:val="yellow"/>
+        </w:rPr>
         <w:t>ⴠⴊ</w:t>
       </w:r>
+      <w:bookmarkEnd w:id="0"/>
       <w:r>
         <w:rPr>
           <w:rFonts w:ascii="Sylfaen_bechduri_khutsuri" w:hAnsi="Sylfaen_bechduri_khutsuri"/>
@@ -11857,6 +12040,14 @@
           <w:szCs w:val="36"/>
         </w:rPr>
         <w:tab/>
+      </w:r>
+      <w:r>
+        <w:rPr>
+          <w:rFonts w:ascii="Sylfaen_bechduri_khutsuri" w:hAnsi="Sylfaen_bechduri_khutsuri"/>
+          <w:sz w:val="36"/>
+          <w:szCs w:val="36"/>
+          <w:highlight w:val="cyan"/>
+        </w:rPr>
         <w:t>ⴠⴎ</w:t>
       </w:r>
       <w:r>

</xml_diff>